<commit_message>
add ERD and change Word
</commit_message>
<xml_diff>
--- a/word file/קובץ תשובת המרצה לעבודה 24004.docx
+++ b/word file/קובץ תשובת המרצה לעבודה 24004.docx
@@ -1360,7 +1360,7 @@
           <w:szCs w:val="24"/>
         </w:rPr>
         <w:drawing>
-          <wp:anchor distT="0" distB="0" distL="114300" distR="114300" simplePos="0" relativeHeight="251659264" behindDoc="0" locked="0" layoutInCell="1" allowOverlap="1" wp14:anchorId="519DD1D4" wp14:editId="6C9F6026">
+          <wp:anchor distT="0" distB="0" distL="114300" distR="114300" simplePos="0" relativeHeight="251659264" behindDoc="0" locked="0" layoutInCell="1" allowOverlap="1" wp14:anchorId="519DD1D4" wp14:editId="75977922">
             <wp:simplePos x="0" y="0"/>
             <wp:positionH relativeFrom="column">
               <wp:posOffset>2868930</wp:posOffset>
@@ -7874,24 +7874,105 @@
       <w:pPr>
         <w:pStyle w:val="2"/>
         <w:rPr>
-          <w:sz w:val="24"/>
-          <w:szCs w:val="24"/>
-          <w:rtl/>
-        </w:rPr>
-      </w:pPr>
-      <w:r>
-        <w:rPr>
-          <w:sz w:val="24"/>
-          <w:szCs w:val="24"/>
+          <w:rStyle w:val="20"/>
+          <w:szCs w:val="28"/>
+          <w:rtl/>
+        </w:rPr>
+      </w:pPr>
+      <w:r>
+        <w:rPr>
+          <w:rStyle w:val="20"/>
+          <w:rFonts w:hint="cs"/>
+          <w:szCs w:val="28"/>
+          <w:rtl/>
+        </w:rPr>
+        <w:t>טופולוגית הפתרון</w:t>
+      </w:r>
+      <w:r>
+        <w:rPr>
+          <w:rStyle w:val="20"/>
+          <w:rFonts w:hint="cs"/>
+          <w:szCs w:val="28"/>
+          <w:rtl/>
+        </w:rPr>
+        <w:t>:</w:t>
+      </w:r>
+    </w:p>
+    <w:p>
+      <w:pPr>
+        <w:rPr>
+          <w:rtl/>
+        </w:rPr>
+      </w:pPr>
+      <w:r>
+        <w:rPr>
+          <w:rFonts w:hint="cs"/>
+          <w:b/>
+          <w:bCs/>
+          <w:noProof/>
+          <w:color w:val="000000" w:themeColor="text1"/>
+          <w:sz w:val="154"/>
+          <w:szCs w:val="154"/>
+          <w:rtl/>
+          <w:lang w:val="he-IL"/>
+        </w:rPr>
+        <w:drawing>
+          <wp:inline distT="0" distB="0" distL="0" distR="0" wp14:anchorId="2B176D74" wp14:editId="26305B03">
+            <wp:extent cx="5906770" cy="1272540"/>
+            <wp:effectExtent l="0" t="0" r="0" b="3810"/>
+            <wp:docPr id="659337729" name="Picture 1"/>
+            <wp:cNvGraphicFramePr>
+              <a:graphicFrameLocks xmlns:a="http://schemas.openxmlformats.org/drawingml/2006/main" noChangeAspect="1"/>
+            </wp:cNvGraphicFramePr>
+            <a:graphic xmlns:a="http://schemas.openxmlformats.org/drawingml/2006/main">
+              <a:graphicData uri="http://schemas.openxmlformats.org/drawingml/2006/picture">
+                <pic:pic xmlns:pic="http://schemas.openxmlformats.org/drawingml/2006/picture">
+                  <pic:nvPicPr>
+                    <pic:cNvPr id="659337729" name="Picture 659337729"/>
+                    <pic:cNvPicPr/>
+                  </pic:nvPicPr>
+                  <pic:blipFill>
+                    <a:blip r:embed="rId13">
+                      <a:extLst>
+                        <a:ext uri="{28A0092B-C50C-407E-A947-70E740481C1C}">
+                          <a14:useLocalDpi xmlns:a14="http://schemas.microsoft.com/office/drawing/2010/main" val="0"/>
+                        </a:ext>
+                      </a:extLst>
+                    </a:blip>
+                    <a:stretch>
+                      <a:fillRect/>
+                    </a:stretch>
+                  </pic:blipFill>
+                  <pic:spPr>
+                    <a:xfrm>
+                      <a:off x="0" y="0"/>
+                      <a:ext cx="5906770" cy="1272540"/>
+                    </a:xfrm>
+                    <a:prstGeom prst="rect">
+                      <a:avLst/>
+                    </a:prstGeom>
+                  </pic:spPr>
+                </pic:pic>
+              </a:graphicData>
+            </a:graphic>
+          </wp:inline>
+        </w:drawing>
+      </w:r>
+    </w:p>
+    <w:p>
+      <w:pPr>
+        <w:pStyle w:val="2"/>
+        <w:rPr>
+          <w:rtl/>
+        </w:rPr>
+      </w:pPr>
+      <w:r>
+        <w:rPr>
           <w:rtl/>
         </w:rPr>
         <w:t xml:space="preserve">ממשק המשתמש/לקוח – </w:t>
       </w:r>
       <w:r>
-        <w:rPr>
-          <w:sz w:val="24"/>
-          <w:szCs w:val="24"/>
-        </w:rPr>
         <w:t xml:space="preserve"> :GUI</w:t>
       </w:r>
     </w:p>
@@ -7968,7 +8049,7 @@
                     <pic:cNvPicPr/>
                   </pic:nvPicPr>
                   <pic:blipFill>
-                    <a:blip r:embed="rId13">
+                    <a:blip r:embed="rId14">
                       <a:extLst>
                         <a:ext uri="{28A0092B-C50C-407E-A947-70E740481C1C}">
                           <a14:useLocalDpi xmlns:a14="http://schemas.microsoft.com/office/drawing/2010/main" val="0"/>
@@ -8048,7 +8129,6 @@
         <w:ind w:left="0" w:firstLine="0"/>
       </w:pPr>
       <w:r>
-        <w:lastRenderedPageBreak/>
         <w:tab/>
       </w:r>
       <w:r>
@@ -8079,7 +8159,7 @@
                     <pic:cNvPicPr/>
                   </pic:nvPicPr>
                   <pic:blipFill>
-                    <a:blip r:embed="rId14">
+                    <a:blip r:embed="rId15">
                       <a:extLst>
                         <a:ext uri="{28A0092B-C50C-407E-A947-70E740481C1C}">
                           <a14:useLocalDpi xmlns:a14="http://schemas.microsoft.com/office/drawing/2010/main" val="0"/>
@@ -8145,7 +8225,7 @@
           <w:noProof/>
         </w:rPr>
         <w:drawing>
-          <wp:anchor distT="0" distB="0" distL="114300" distR="114300" simplePos="0" relativeHeight="251711488" behindDoc="0" locked="0" layoutInCell="1" allowOverlap="1" wp14:anchorId="76404248" wp14:editId="1B2CFB86">
+          <wp:anchor distT="0" distB="0" distL="114300" distR="114300" simplePos="0" relativeHeight="251711488" behindDoc="0" locked="0" layoutInCell="1" allowOverlap="1" wp14:anchorId="76404248" wp14:editId="630588A8">
             <wp:simplePos x="0" y="0"/>
             <wp:positionH relativeFrom="margin">
               <wp:align>right</wp:align>
@@ -8168,7 +8248,7 @@
                     <pic:cNvPicPr/>
                   </pic:nvPicPr>
                   <pic:blipFill>
-                    <a:blip r:embed="rId15">
+                    <a:blip r:embed="rId16">
                       <a:extLst>
                         <a:ext uri="{28A0092B-C50C-407E-A947-70E740481C1C}">
                           <a14:useLocalDpi xmlns:a14="http://schemas.microsoft.com/office/drawing/2010/main" val="0"/>
@@ -8204,6 +8284,9 @@
     <w:p>
       <w:pPr>
         <w:ind w:left="10"/>
+        <w:rPr>
+          <w:rFonts w:hint="cs"/>
+        </w:rPr>
       </w:pPr>
     </w:p>
     <w:p>
@@ -8231,7 +8314,7 @@
         <w:spacing w:after="160"/>
         <w:ind w:left="0" w:firstLine="0"/>
         <w:rPr>
-          <w:rFonts w:cs="Times New Roman"/>
+          <w:rFonts w:cs="Times New Roman" w:hint="cs"/>
           <w:sz w:val="24"/>
           <w:szCs w:val="24"/>
           <w:lang w:bidi="ar-SA"/>
@@ -8339,7 +8422,7 @@
         <w:spacing w:after="160"/>
         <w:ind w:left="0" w:firstLine="0"/>
         <w:rPr>
-          <w:rFonts w:cs="Times New Roman"/>
+          <w:rFonts w:cs="Times New Roman" w:hint="cs"/>
           <w:sz w:val="24"/>
           <w:szCs w:val="24"/>
           <w:lang w:bidi="ar-SA"/>
@@ -8371,23 +8454,116 @@
           <w:rtl/>
         </w:rPr>
       </w:pPr>
-      <w:r>
-        <w:rPr>
-          <w:noProof/>
+    </w:p>
+    <w:p>
+      <w:pPr>
+        <w:rPr>
+          <w:rFonts w:hint="cs"/>
+          <w:b/>
+          <w:bCs/>
+          <w:sz w:val="24"/>
+          <w:szCs w:val="24"/>
+          <w:u w:val="single"/>
+          <w:rtl/>
+        </w:rPr>
+      </w:pPr>
+    </w:p>
+    <w:p>
+      <w:pPr>
+        <w:bidi w:val="0"/>
+        <w:spacing w:after="160"/>
+        <w:ind w:left="0" w:firstLine="0"/>
+        <w:rPr>
+          <w:rFonts w:cs="Times New Roman"/>
+          <w:sz w:val="24"/>
+          <w:szCs w:val="24"/>
+        </w:rPr>
+      </w:pPr>
+      <w:r>
+        <w:rPr>
+          <w:rFonts w:cs="Times New Roman"/>
+          <w:sz w:val="24"/>
+          <w:szCs w:val="24"/>
+          <w:rtl/>
+        </w:rPr>
+        <w:br w:type="page"/>
+      </w:r>
+    </w:p>
+    <w:p>
+      <w:pPr>
+        <w:rPr>
+          <w:rFonts w:hint="cs"/>
+          <w:b/>
+          <w:bCs/>
+          <w:sz w:val="24"/>
+          <w:szCs w:val="24"/>
+          <w:u w:val="single"/>
+          <w:rtl/>
+        </w:rPr>
+      </w:pPr>
+      <w:r>
+        <w:rPr>
+          <w:rFonts w:hint="cs"/>
+          <w:b/>
+          <w:bCs/>
+          <w:u w:val="single"/>
+          <w:rtl/>
+        </w:rPr>
+        <w:lastRenderedPageBreak/>
+        <w:t>תפריט אוכל (משתמש</w:t>
+      </w:r>
+      <w:r>
+        <w:rPr>
+          <w:rFonts w:hint="cs"/>
+          <w:b/>
+          <w:bCs/>
+          <w:sz w:val="24"/>
+          <w:szCs w:val="24"/>
+          <w:u w:val="single"/>
+          <w:rtl/>
+        </w:rPr>
+        <w:t>)</w:t>
+      </w:r>
+    </w:p>
+    <w:p>
+      <w:pPr>
+        <w:bidi w:val="0"/>
+        <w:spacing w:after="160"/>
+        <w:ind w:left="0" w:firstLine="0"/>
+        <w:rPr>
+          <w:sz w:val="24"/>
+          <w:szCs w:val="24"/>
+          <w:rtl/>
+        </w:rPr>
+      </w:pPr>
+      <w:r>
+        <w:rPr>
+          <w:b/>
+          <w:bCs/>
+          <w:u w:val="single"/>
+          <w:rtl/>
         </w:rPr>
         <w:drawing>
-          <wp:anchor distT="0" distB="0" distL="114300" distR="114300" simplePos="0" relativeHeight="251693056" behindDoc="0" locked="0" layoutInCell="1" allowOverlap="1" wp14:anchorId="335C304E" wp14:editId="23182825">
+          <wp:anchor distT="0" distB="0" distL="114300" distR="114300" simplePos="0" relativeHeight="251712512" behindDoc="1" locked="0" layoutInCell="1" allowOverlap="1" wp14:anchorId="276B7834" wp14:editId="52832BBA">
             <wp:simplePos x="0" y="0"/>
             <wp:positionH relativeFrom="margin">
               <wp:align>right</wp:align>
             </wp:positionH>
             <wp:positionV relativeFrom="paragraph">
-              <wp:posOffset>305435</wp:posOffset>
+              <wp:posOffset>0</wp:posOffset>
             </wp:positionV>
-            <wp:extent cx="5731510" cy="2981325"/>
-            <wp:effectExtent l="0" t="0" r="2540" b="9525"/>
-            <wp:wrapSquare wrapText="bothSides"/>
-            <wp:docPr id="965578718" name="תמונה 1" descr="תמונה שמכילה טקסט, צילום מסך, תוכנה, תכונות מולטימדיה&#10;&#10;תוכן בינה מלאכותית גנרטיבית עשוי להיות שגוי."/>
+            <wp:extent cx="3457575" cy="5315585"/>
+            <wp:effectExtent l="0" t="0" r="9525" b="0"/>
+            <wp:wrapTight wrapText="bothSides">
+              <wp:wrapPolygon edited="0">
+                <wp:start x="0" y="0"/>
+                <wp:lineTo x="0" y="21520"/>
+                <wp:lineTo x="21540" y="21520"/>
+                <wp:lineTo x="21540" y="0"/>
+                <wp:lineTo x="0" y="0"/>
+              </wp:wrapPolygon>
+            </wp:wrapTight>
+            <wp:docPr id="1961643544" name="תמונה 1"/>
             <wp:cNvGraphicFramePr>
               <a:graphicFrameLocks xmlns:a="http://schemas.openxmlformats.org/drawingml/2006/main" noChangeAspect="1"/>
             </wp:cNvGraphicFramePr>
@@ -8395,11 +8571,11 @@
               <a:graphicData uri="http://schemas.openxmlformats.org/drawingml/2006/picture">
                 <pic:pic xmlns:pic="http://schemas.openxmlformats.org/drawingml/2006/picture">
                   <pic:nvPicPr>
-                    <pic:cNvPr id="965578718" name="תמונה 1" descr="תמונה שמכילה טקסט, צילום מסך, תוכנה, תכונות מולטימדיה&#10;&#10;תוכן בינה מלאכותית גנרטיבית עשוי להיות שגוי."/>
+                    <pic:cNvPr id="1961643544" name=""/>
                     <pic:cNvPicPr/>
                   </pic:nvPicPr>
                   <pic:blipFill>
-                    <a:blip r:embed="rId16">
+                    <a:blip r:embed="rId17">
                       <a:extLst>
                         <a:ext uri="{28A0092B-C50C-407E-A947-70E740481C1C}">
                           <a14:useLocalDpi xmlns:a14="http://schemas.microsoft.com/office/drawing/2010/main" val="0"/>
@@ -8413,7 +8589,7 @@
                   <pic:spPr>
                     <a:xfrm>
                       <a:off x="0" y="0"/>
-                      <a:ext cx="5731510" cy="2981325"/>
+                      <a:ext cx="3457575" cy="5315585"/>
                     </a:xfrm>
                     <a:prstGeom prst="rect">
                       <a:avLst/>
@@ -8422,60 +8598,22 @@
                 </pic:pic>
               </a:graphicData>
             </a:graphic>
-            <wp14:sizeRelV relativeFrom="margin">
-              <wp14:pctHeight>0</wp14:pctHeight>
-            </wp14:sizeRelV>
           </wp:anchor>
         </w:drawing>
       </w:r>
       <w:r>
         <w:rPr>
+          <w:sz w:val="24"/>
+          <w:szCs w:val="24"/>
+          <w:rtl/>
+        </w:rPr>
+        <w:br w:type="page"/>
+      </w:r>
+    </w:p>
+    <w:p>
+      <w:pPr>
+        <w:rPr>
           <w:rFonts w:hint="cs"/>
-          <w:b/>
-          <w:bCs/>
-          <w:u w:val="single"/>
-          <w:rtl/>
-        </w:rPr>
-        <w:t>תפריט אוכל (משתמש</w:t>
-      </w:r>
-      <w:r>
-        <w:rPr>
-          <w:rFonts w:hint="cs"/>
-          <w:b/>
-          <w:bCs/>
-          <w:sz w:val="24"/>
-          <w:szCs w:val="24"/>
-          <w:u w:val="single"/>
-          <w:rtl/>
-        </w:rPr>
-        <w:t>)</w:t>
-      </w:r>
-    </w:p>
-    <w:p>
-      <w:pPr>
-        <w:bidi w:val="0"/>
-        <w:spacing w:after="160"/>
-        <w:ind w:left="0" w:firstLine="0"/>
-        <w:rPr>
-          <w:rFonts w:cs="Times New Roman"/>
-          <w:sz w:val="24"/>
-          <w:szCs w:val="24"/>
-          <w:rtl/>
-        </w:rPr>
-      </w:pPr>
-      <w:r>
-        <w:rPr>
-          <w:rFonts w:cs="Times New Roman"/>
-          <w:sz w:val="24"/>
-          <w:szCs w:val="24"/>
-          <w:rtl/>
-        </w:rPr>
-        <w:br w:type="page"/>
-      </w:r>
-    </w:p>
-    <w:p>
-      <w:pPr>
-        <w:rPr>
           <w:b/>
           <w:bCs/>
           <w:u w:val="single"/>
@@ -8560,7 +8698,7 @@
                     <pic:cNvPicPr/>
                   </pic:nvPicPr>
                   <pic:blipFill>
-                    <a:blip r:embed="rId17">
+                    <a:blip r:embed="rId18">
                       <a:extLst>
                         <a:ext uri="{28A0092B-C50C-407E-A947-70E740481C1C}">
                           <a14:useLocalDpi xmlns:a14="http://schemas.microsoft.com/office/drawing/2010/main" val="0"/>
@@ -8896,7 +9034,7 @@
                     <pic:cNvPicPr/>
                   </pic:nvPicPr>
                   <pic:blipFill>
-                    <a:blip r:embed="rId18">
+                    <a:blip r:embed="rId19">
                       <a:extLst>
                         <a:ext uri="{28A0092B-C50C-407E-A947-70E740481C1C}">
                           <a14:useLocalDpi xmlns:a14="http://schemas.microsoft.com/office/drawing/2010/main" val="0"/>
@@ -9092,7 +9230,6 @@
           <w:noProof/>
           <w:sz w:val="24"/>
           <w:szCs w:val="24"/>
-          <w:rtl/>
         </w:rPr>
       </w:pPr>
       <w:r>
@@ -9109,6 +9246,7 @@
       <w:pPr>
         <w:spacing w:after="160"/>
         <w:rPr>
+          <w:rFonts w:hint="cs"/>
           <w:noProof/>
           <w:sz w:val="24"/>
           <w:szCs w:val="24"/>
@@ -9255,7 +9393,7 @@
                     <pic:cNvPicPr/>
                   </pic:nvPicPr>
                   <pic:blipFill>
-                    <a:blip r:embed="rId19">
+                    <a:blip r:embed="rId20">
                       <a:extLst>
                         <a:ext uri="{28A0092B-C50C-407E-A947-70E740481C1C}">
                           <a14:useLocalDpi xmlns:a14="http://schemas.microsoft.com/office/drawing/2010/main" val="0"/>
@@ -9318,7 +9456,7 @@
                     <pic:cNvPicPr/>
                   </pic:nvPicPr>
                   <pic:blipFill>
-                    <a:blip r:embed="rId20">
+                    <a:blip r:embed="rId21">
                       <a:extLst>
                         <a:ext uri="{28A0092B-C50C-407E-A947-70E740481C1C}">
                           <a14:useLocalDpi xmlns:a14="http://schemas.microsoft.com/office/drawing/2010/main" val="0"/>
@@ -9520,6 +9658,7 @@
         <w:spacing w:after="160"/>
         <w:ind w:firstLine="0"/>
         <w:rPr>
+          <w:rFonts w:hint="cs"/>
           <w:sz w:val="24"/>
           <w:szCs w:val="24"/>
           <w:rtl/>
@@ -9618,13 +9757,9 @@
         <w:bidi w:val="0"/>
         <w:spacing w:after="160"/>
         <w:ind w:left="0" w:firstLine="0"/>
-        <w:jc w:val="right"/>
-        <w:rPr>
-          <w:b/>
-          <w:bCs/>
-          <w:sz w:val="24"/>
-          <w:szCs w:val="24"/>
-          <w:rtl/>
+        <w:rPr>
+          <w:sz w:val="24"/>
+          <w:szCs w:val="24"/>
         </w:rPr>
       </w:pPr>
       <w:r>
@@ -9635,58 +9770,68 @@
         </w:rPr>
         <w:br w:type="page"/>
       </w:r>
-      <w:r>
+    </w:p>
+    <w:p>
+      <w:pPr>
+        <w:spacing w:after="160"/>
         <w:rPr>
           <w:rFonts w:hint="cs"/>
           <w:sz w:val="24"/>
           <w:szCs w:val="24"/>
           <w:rtl/>
         </w:rPr>
-        <w:lastRenderedPageBreak/>
-        <w:t>7.</w:t>
-      </w:r>
+      </w:pPr>
+    </w:p>
+    <w:p>
+      <w:pPr>
+        <w:pStyle w:val="1"/>
+      </w:pPr>
       <w:r>
         <w:rPr>
           <w:rFonts w:hint="cs"/>
-          <w:sz w:val="24"/>
-          <w:szCs w:val="24"/>
-          <w:rtl/>
-        </w:rPr>
-        <w:t>2</w:t>
+          <w:rtl/>
+        </w:rPr>
+        <w:t xml:space="preserve"> </w:t>
       </w:r>
       <w:r>
         <w:rPr>
           <w:rFonts w:hint="cs"/>
-          <w:sz w:val="24"/>
-          <w:szCs w:val="24"/>
+          <w:rtl/>
+        </w:rPr>
+        <w:t xml:space="preserve">שימוש במבני נתונים וארגון קבצים </w:t>
+      </w:r>
+      <w:r>
+        <w:rPr>
+          <w:rFonts w:hint="cs"/>
           <w:rtl/>
         </w:rPr>
         <w:t xml:space="preserve"> </w:t>
       </w:r>
-      <w:r>
+    </w:p>
+    <w:p>
+      <w:pPr>
+        <w:pStyle w:val="2"/>
+        <w:rPr>
+          <w:rtl/>
+        </w:rPr>
+      </w:pPr>
+      <w:r>
+        <w:rPr>
+          <w:rFonts w:hint="cs"/>
+          <w:rtl/>
+        </w:rPr>
+        <w:t xml:space="preserve">נא פרט את מבני הנתונים. </w:t>
+      </w:r>
+    </w:p>
+    <w:p>
+      <w:pPr>
+        <w:spacing w:after="160"/>
+        <w:ind w:left="0" w:firstLine="0"/>
         <w:rPr>
           <w:rFonts w:hint="cs"/>
           <w:b/>
-          <w:bCs/>
-          <w:sz w:val="24"/>
-          <w:szCs w:val="24"/>
-          <w:rtl/>
-        </w:rPr>
-        <w:t>טופולוגית הפתרון</w:t>
-      </w:r>
-    </w:p>
-    <w:p>
-      <w:pPr>
-        <w:bidi w:val="0"/>
-        <w:spacing w:after="160"/>
-        <w:ind w:left="0" w:firstLine="0"/>
-        <w:jc w:val="right"/>
-        <w:rPr>
-          <w:b/>
-          <w:bCs/>
-          <w:color w:val="000000" w:themeColor="text1"/>
-          <w:sz w:val="154"/>
-          <w:szCs w:val="154"/>
+          <w:sz w:val="24"/>
+          <w:szCs w:val="24"/>
           <w:rtl/>
         </w:rPr>
       </w:pPr>
@@ -9694,19 +9839,25 @@
         <w:rPr>
           <w:rFonts w:hint="cs"/>
           <w:b/>
-          <w:bCs/>
           <w:noProof/>
-          <w:color w:val="000000" w:themeColor="text1"/>
-          <w:sz w:val="154"/>
-          <w:szCs w:val="154"/>
+          <w:sz w:val="24"/>
+          <w:szCs w:val="24"/>
           <w:rtl/>
           <w:lang w:val="he-IL"/>
         </w:rPr>
         <w:drawing>
-          <wp:inline distT="0" distB="0" distL="0" distR="0" wp14:anchorId="49CF61BF" wp14:editId="3E61DAC0">
-            <wp:extent cx="5906770" cy="1272540"/>
-            <wp:effectExtent l="0" t="0" r="0" b="3810"/>
-            <wp:docPr id="659337729" name="Picture 1"/>
+          <wp:anchor distT="0" distB="0" distL="114300" distR="114300" simplePos="0" relativeHeight="251713536" behindDoc="0" locked="0" layoutInCell="1" allowOverlap="1" wp14:anchorId="36A28007" wp14:editId="68B816A5">
+            <wp:simplePos x="0" y="0"/>
+            <wp:positionH relativeFrom="column">
+              <wp:posOffset>-965</wp:posOffset>
+            </wp:positionH>
+            <wp:positionV relativeFrom="paragraph">
+              <wp:posOffset>2769</wp:posOffset>
+            </wp:positionV>
+            <wp:extent cx="5906770" cy="3310255"/>
+            <wp:effectExtent l="0" t="0" r="0" b="4445"/>
+            <wp:wrapSquare wrapText="bothSides"/>
+            <wp:docPr id="193220702" name="תמונה 2" descr="תמונה שמכילה צילום מסך, עיצוב&#10;&#10;תוכן בינה מלאכותית גנרטיבית עשוי להיות שגוי."/>
             <wp:cNvGraphicFramePr>
               <a:graphicFrameLocks xmlns:a="http://schemas.openxmlformats.org/drawingml/2006/main" noChangeAspect="1"/>
             </wp:cNvGraphicFramePr>
@@ -9714,123 +9865,7 @@
               <a:graphicData uri="http://schemas.openxmlformats.org/drawingml/2006/picture">
                 <pic:pic xmlns:pic="http://schemas.openxmlformats.org/drawingml/2006/picture">
                   <pic:nvPicPr>
-                    <pic:cNvPr id="659337729" name="Picture 659337729"/>
-                    <pic:cNvPicPr/>
-                  </pic:nvPicPr>
-                  <pic:blipFill>
-                    <a:blip r:embed="rId21">
-                      <a:extLst>
-                        <a:ext uri="{28A0092B-C50C-407E-A947-70E740481C1C}">
-                          <a14:useLocalDpi xmlns:a14="http://schemas.microsoft.com/office/drawing/2010/main" val="0"/>
-                        </a:ext>
-                      </a:extLst>
-                    </a:blip>
-                    <a:stretch>
-                      <a:fillRect/>
-                    </a:stretch>
-                  </pic:blipFill>
-                  <pic:spPr>
-                    <a:xfrm>
-                      <a:off x="0" y="0"/>
-                      <a:ext cx="5906770" cy="1272540"/>
-                    </a:xfrm>
-                    <a:prstGeom prst="rect">
-                      <a:avLst/>
-                    </a:prstGeom>
-                  </pic:spPr>
-                </pic:pic>
-              </a:graphicData>
-            </a:graphic>
-          </wp:inline>
-        </w:drawing>
-      </w:r>
-    </w:p>
-    <w:p>
-      <w:pPr>
-        <w:pStyle w:val="1"/>
-      </w:pPr>
-      <w:r>
-        <w:rPr>
-          <w:rFonts w:hint="cs"/>
-          <w:rtl/>
-        </w:rPr>
-        <w:t xml:space="preserve"> </w:t>
-      </w:r>
-      <w:r>
-        <w:rPr>
-          <w:rFonts w:hint="cs"/>
-          <w:rtl/>
-        </w:rPr>
-        <w:t xml:space="preserve">שימוש במבני נתונים וארגון קבצים </w:t>
-      </w:r>
-    </w:p>
-    <w:p>
-      <w:pPr>
-        <w:pStyle w:val="2"/>
-        <w:rPr>
-          <w:rtl/>
-        </w:rPr>
-      </w:pPr>
-      <w:r>
-        <w:rPr>
-          <w:rFonts w:hint="cs"/>
-          <w:rtl/>
-        </w:rPr>
-        <w:t xml:space="preserve">נא פרט את מבני הנתונים. </w:t>
-      </w:r>
-    </w:p>
-    <w:p>
-      <w:pPr>
-        <w:spacing w:after="160"/>
-        <w:ind w:left="0" w:firstLine="0"/>
-        <w:rPr>
-          <w:b/>
-          <w:sz w:val="24"/>
-          <w:szCs w:val="24"/>
-          <w:rtl/>
-        </w:rPr>
-      </w:pPr>
-    </w:p>
-    <w:p>
-      <w:pPr>
-        <w:spacing w:after="160"/>
-        <w:ind w:left="0" w:firstLine="0"/>
-        <w:rPr>
-          <w:b/>
-          <w:sz w:val="24"/>
-          <w:szCs w:val="24"/>
-          <w:rtl/>
-        </w:rPr>
-      </w:pPr>
-      <w:r>
-        <w:rPr>
-          <w:b/>
-          <w:noProof/>
-          <w:sz w:val="24"/>
-          <w:szCs w:val="24"/>
-          <w:rtl/>
-        </w:rPr>
-        <w:drawing>
-          <wp:anchor distT="0" distB="0" distL="114300" distR="114300" simplePos="0" relativeHeight="251712512" behindDoc="0" locked="0" layoutInCell="1" allowOverlap="1" wp14:anchorId="0BDDF37C" wp14:editId="18E443B1">
-            <wp:simplePos x="0" y="0"/>
-            <wp:positionH relativeFrom="column">
-              <wp:posOffset>-2156</wp:posOffset>
-            </wp:positionH>
-            <wp:positionV relativeFrom="paragraph">
-              <wp:posOffset>-3441</wp:posOffset>
-            </wp:positionV>
-            <wp:extent cx="5906770" cy="3428365"/>
-            <wp:effectExtent l="0" t="0" r="0" b="635"/>
-            <wp:wrapSquare wrapText="bothSides"/>
-            <wp:docPr id="443390537" name="תמונה 1"/>
-            <wp:cNvGraphicFramePr>
-              <a:graphicFrameLocks xmlns:a="http://schemas.openxmlformats.org/drawingml/2006/main" noChangeAspect="1"/>
-            </wp:cNvGraphicFramePr>
-            <a:graphic xmlns:a="http://schemas.openxmlformats.org/drawingml/2006/main">
-              <a:graphicData uri="http://schemas.openxmlformats.org/drawingml/2006/picture">
-                <pic:pic xmlns:pic="http://schemas.openxmlformats.org/drawingml/2006/picture">
-                  <pic:nvPicPr>
-                    <pic:cNvPr id="443390537" name="תמונה 443390537"/>
+                    <pic:cNvPr id="193220702" name="תמונה 2" descr="תמונה שמכילה צילום מסך, עיצוב&#10;&#10;תוכן בינה מלאכותית גנרטיבית עשוי להיות שגוי."/>
                     <pic:cNvPicPr/>
                   </pic:nvPicPr>
                   <pic:blipFill>
@@ -9848,7 +9883,7 @@
                   <pic:spPr>
                     <a:xfrm>
                       <a:off x="0" y="0"/>
-                      <a:ext cx="5906770" cy="3428365"/>
+                      <a:ext cx="5906770" cy="3310255"/>
                     </a:xfrm>
                     <a:prstGeom prst="rect">
                       <a:avLst/>
@@ -9916,7 +9951,6 @@
           <w:b/>
           <w:sz w:val="24"/>
           <w:szCs w:val="24"/>
-          <w:rtl/>
         </w:rPr>
       </w:pPr>
     </w:p>
@@ -9928,6 +9962,7 @@
           <w:b/>
           <w:sz w:val="24"/>
           <w:szCs w:val="24"/>
+          <w:rtl/>
         </w:rPr>
       </w:pPr>
     </w:p>
@@ -10117,6 +10152,7 @@
           <w:sz w:val="24"/>
           <w:szCs w:val="24"/>
         </w:rPr>
+        <w:lastRenderedPageBreak/>
         <w:t>Use Case</w:t>
       </w:r>
       <w:r>
@@ -10131,6 +10167,7 @@
     <w:p>
       <w:pPr>
         <w:rPr>
+          <w:rFonts w:hint="cs"/>
           <w:rtl/>
         </w:rPr>
       </w:pPr>
@@ -10465,7 +10502,7 @@
     <w:p>
       <w:pPr>
         <w:rPr>
-          <w:rFonts w:cstheme="minorBidi"/>
+          <w:rFonts w:cstheme="minorBidi" w:hint="cs"/>
           <w:rtl/>
         </w:rPr>
       </w:pPr>
@@ -10594,9 +10631,9 @@
           <w:ilvl w:val="0"/>
           <w:numId w:val="0"/>
         </w:numPr>
-        <w:ind w:left="412"/>
-        <w:rPr>
-          <w:lang w:bidi="ar-SA"/>
+        <w:ind w:left="1107" w:hanging="695"/>
+        <w:rPr>
+          <w:rtl/>
         </w:rPr>
       </w:pPr>
       <w:r>
@@ -10655,26 +10692,6 @@
       </w:r>
     </w:p>
     <w:p>
-      <w:pPr>
-        <w:pStyle w:val="2"/>
-        <w:numPr>
-          <w:ilvl w:val="0"/>
-          <w:numId w:val="0"/>
-        </w:numPr>
-        <w:ind w:left="412"/>
-        <w:rPr>
-          <w:rtl/>
-        </w:rPr>
-      </w:pPr>
-    </w:p>
-    <w:p>
-      <w:pPr>
-        <w:rPr>
-          <w:rtl/>
-        </w:rPr>
-      </w:pPr>
-    </w:p>
-    <w:p>
       <w:r>
         <w:rPr>
           <w:rFonts w:hint="cs"/>
@@ -12378,7 +12395,6 @@
               </w:tabs>
               <w:ind w:left="0" w:firstLine="0"/>
               <w:rPr>
-                <w:rFonts w:hint="cs"/>
                 <w:b/>
                 <w:bCs/>
                 <w:rtl/>
@@ -12406,7 +12422,6 @@
               </w:tabs>
               <w:ind w:left="0" w:firstLine="0"/>
               <w:rPr>
-                <w:rFonts w:hint="cs"/>
                 <w:b/>
                 <w:bCs/>
                 <w:rtl/>
@@ -12433,10 +12448,11 @@
               </w:tabs>
               <w:ind w:left="0" w:firstLine="0"/>
               <w:rPr>
-                <w:rFonts w:hint="cs"/>
+                <w:rFonts w:cstheme="minorBidi" w:hint="cs"/>
                 <w:b/>
                 <w:bCs/>
                 <w:rtl/>
+                <w:lang w:bidi="ar-SA"/>
               </w:rPr>
             </w:pPr>
             <w:r>
@@ -12463,7 +12479,6 @@
               </w:tabs>
               <w:ind w:left="0" w:firstLine="0"/>
               <w:rPr>
-                <w:rFonts w:hint="cs"/>
                 <w:b/>
                 <w:bCs/>
                 <w:rtl/>
@@ -12491,7 +12506,6 @@
               </w:tabs>
               <w:ind w:left="0" w:firstLine="0"/>
               <w:rPr>
-                <w:rFonts w:hint="cs"/>
                 <w:b/>
                 <w:bCs/>
                 <w:rtl/>
@@ -12518,7 +12532,6 @@
               </w:tabs>
               <w:ind w:left="0" w:firstLine="0"/>
               <w:rPr>
-                <w:rFonts w:hint="cs"/>
                 <w:b/>
                 <w:bCs/>
                 <w:rtl/>
@@ -12548,7 +12561,6 @@
               </w:tabs>
               <w:ind w:left="0" w:firstLine="0"/>
               <w:rPr>
-                <w:rFonts w:hint="cs"/>
                 <w:b/>
                 <w:bCs/>
                 <w:rtl/>
@@ -12576,7 +12588,6 @@
               </w:tabs>
               <w:ind w:left="0" w:firstLine="0"/>
               <w:rPr>
-                <w:rFonts w:hint="cs"/>
                 <w:b/>
                 <w:bCs/>
                 <w:rtl/>
@@ -12602,20 +12613,19 @@
               </w:tabs>
               <w:ind w:left="0" w:firstLine="0"/>
               <w:rPr>
+                <w:b/>
+                <w:bCs/>
+                <w:rtl/>
+              </w:rPr>
+            </w:pPr>
+            <w:r>
+              <w:rPr>
                 <w:rFonts w:hint="cs"/>
                 <w:b/>
                 <w:bCs/>
                 <w:rtl/>
               </w:rPr>
-            </w:pPr>
-            <w:r>
-              <w:rPr>
-                <w:rFonts w:hint="cs"/>
-                <w:b/>
-                <w:bCs/>
-                <w:rtl/>
-              </w:rPr>
-              <w:t>26/08/2024</w:t>
+              <w:t>12/9/2025</w:t>
             </w:r>
           </w:p>
         </w:tc>
@@ -12632,7 +12642,6 @@
               </w:tabs>
               <w:ind w:left="0" w:firstLine="0"/>
               <w:rPr>
-                <w:rFonts w:hint="cs"/>
                 <w:b/>
                 <w:bCs/>
                 <w:rtl/>
@@ -12660,7 +12669,6 @@
               </w:tabs>
               <w:ind w:left="0" w:firstLine="0"/>
               <w:rPr>
-                <w:rFonts w:hint="cs"/>
                 <w:b/>
                 <w:bCs/>
                 <w:rtl/>
@@ -12694,20 +12702,19 @@
               </w:tabs>
               <w:ind w:left="0" w:firstLine="0"/>
               <w:rPr>
+                <w:b/>
+                <w:bCs/>
+                <w:rtl/>
+              </w:rPr>
+            </w:pPr>
+            <w:r>
+              <w:rPr>
                 <w:rFonts w:hint="cs"/>
                 <w:b/>
                 <w:bCs/>
                 <w:rtl/>
               </w:rPr>
-            </w:pPr>
-            <w:r>
-              <w:rPr>
-                <w:rFonts w:hint="cs"/>
-                <w:b/>
-                <w:bCs/>
-                <w:rtl/>
-              </w:rPr>
-              <w:t>11/09/2024</w:t>
+              <w:t>12/9/2025</w:t>
             </w:r>
           </w:p>
         </w:tc>
@@ -12724,7 +12731,6 @@
               </w:tabs>
               <w:ind w:left="0" w:firstLine="0"/>
               <w:rPr>
-                <w:rFonts w:hint="cs"/>
                 <w:b/>
                 <w:bCs/>
                 <w:rtl/>
@@ -12752,7 +12758,6 @@
               </w:tabs>
               <w:ind w:left="0" w:firstLine="0"/>
               <w:rPr>
-                <w:rFonts w:hint="cs"/>
                 <w:b/>
                 <w:bCs/>
                 <w:rtl/>
@@ -12779,19 +12784,18 @@
               </w:tabs>
               <w:ind w:left="0" w:firstLine="0"/>
               <w:rPr>
+                <w:b/>
+                <w:bCs/>
+                <w:rtl/>
+              </w:rPr>
+            </w:pPr>
+            <w:r>
+              <w:rPr>
                 <w:rFonts w:hint="cs"/>
                 <w:b/>
                 <w:bCs/>
                 <w:rtl/>
               </w:rPr>
-            </w:pPr>
-            <w:r>
-              <w:rPr>
-                <w:rFonts w:hint="cs"/>
-                <w:b/>
-                <w:bCs/>
-                <w:rtl/>
-              </w:rPr>
               <w:t>25/09/2024</w:t>
             </w:r>
           </w:p>
@@ -12804,7 +12808,6 @@
           <w:tab w:val="left" w:pos="1319"/>
         </w:tabs>
         <w:rPr>
-          <w:rFonts w:hint="cs"/>
           <w:b/>
           <w:bCs/>
         </w:rPr>
@@ -13230,6 +13233,128 @@
     </w:lvl>
   </w:abstractNum>
   <w:abstractNum w:abstractNumId="3" w15:restartNumberingAfterBreak="0">
+    <w:nsid w:val="2E0117D9"/>
+    <w:multiLevelType w:val="multilevel"/>
+    <w:tmpl w:val="3DC29C18"/>
+    <w:lvl w:ilvl="0">
+      <w:start w:val="7"/>
+      <w:numFmt w:val="decimal"/>
+      <w:lvlText w:val="%1"/>
+      <w:lvlJc w:val="left"/>
+      <w:pPr>
+        <w:ind w:left="360" w:hanging="360"/>
+      </w:pPr>
+      <w:rPr>
+        <w:rFonts w:hint="default"/>
+        <w:sz w:val="24"/>
+      </w:rPr>
+    </w:lvl>
+    <w:lvl w:ilvl="1">
+      <w:start w:val="1"/>
+      <w:numFmt w:val="decimal"/>
+      <w:lvlText w:val="%1.%2"/>
+      <w:lvlJc w:val="left"/>
+      <w:pPr>
+        <w:ind w:left="367" w:hanging="360"/>
+      </w:pPr>
+      <w:rPr>
+        <w:rFonts w:hint="default"/>
+        <w:sz w:val="24"/>
+      </w:rPr>
+    </w:lvl>
+    <w:lvl w:ilvl="2">
+      <w:start w:val="1"/>
+      <w:numFmt w:val="decimal"/>
+      <w:lvlText w:val="%1.%2.%3"/>
+      <w:lvlJc w:val="left"/>
+      <w:pPr>
+        <w:ind w:left="734" w:hanging="720"/>
+      </w:pPr>
+      <w:rPr>
+        <w:rFonts w:hint="default"/>
+        <w:sz w:val="24"/>
+      </w:rPr>
+    </w:lvl>
+    <w:lvl w:ilvl="3">
+      <w:start w:val="1"/>
+      <w:numFmt w:val="decimal"/>
+      <w:lvlText w:val="%1.%2.%3.%4"/>
+      <w:lvlJc w:val="left"/>
+      <w:pPr>
+        <w:ind w:left="741" w:hanging="720"/>
+      </w:pPr>
+      <w:rPr>
+        <w:rFonts w:hint="default"/>
+        <w:sz w:val="24"/>
+      </w:rPr>
+    </w:lvl>
+    <w:lvl w:ilvl="4">
+      <w:start w:val="1"/>
+      <w:numFmt w:val="decimal"/>
+      <w:lvlText w:val="%1.%2.%3.%4.%5"/>
+      <w:lvlJc w:val="left"/>
+      <w:pPr>
+        <w:ind w:left="1108" w:hanging="1080"/>
+      </w:pPr>
+      <w:rPr>
+        <w:rFonts w:hint="default"/>
+        <w:sz w:val="24"/>
+      </w:rPr>
+    </w:lvl>
+    <w:lvl w:ilvl="5">
+      <w:start w:val="1"/>
+      <w:numFmt w:val="decimal"/>
+      <w:lvlText w:val="%1.%2.%3.%4.%5.%6"/>
+      <w:lvlJc w:val="left"/>
+      <w:pPr>
+        <w:ind w:left="1115" w:hanging="1080"/>
+      </w:pPr>
+      <w:rPr>
+        <w:rFonts w:hint="default"/>
+        <w:sz w:val="24"/>
+      </w:rPr>
+    </w:lvl>
+    <w:lvl w:ilvl="6">
+      <w:start w:val="1"/>
+      <w:numFmt w:val="decimal"/>
+      <w:lvlText w:val="%1.%2.%3.%4.%5.%6.%7"/>
+      <w:lvlJc w:val="left"/>
+      <w:pPr>
+        <w:ind w:left="1122" w:hanging="1080"/>
+      </w:pPr>
+      <w:rPr>
+        <w:rFonts w:hint="default"/>
+        <w:sz w:val="24"/>
+      </w:rPr>
+    </w:lvl>
+    <w:lvl w:ilvl="7">
+      <w:start w:val="1"/>
+      <w:numFmt w:val="decimal"/>
+      <w:lvlText w:val="%1.%2.%3.%4.%5.%6.%7.%8"/>
+      <w:lvlJc w:val="left"/>
+      <w:pPr>
+        <w:ind w:left="1489" w:hanging="1440"/>
+      </w:pPr>
+      <w:rPr>
+        <w:rFonts w:hint="default"/>
+        <w:sz w:val="24"/>
+      </w:rPr>
+    </w:lvl>
+    <w:lvl w:ilvl="8">
+      <w:start w:val="1"/>
+      <w:numFmt w:val="decimal"/>
+      <w:lvlText w:val="%1.%2.%3.%4.%5.%6.%7.%8.%9"/>
+      <w:lvlJc w:val="left"/>
+      <w:pPr>
+        <w:ind w:left="1496" w:hanging="1440"/>
+      </w:pPr>
+      <w:rPr>
+        <w:rFonts w:hint="default"/>
+        <w:sz w:val="24"/>
+      </w:rPr>
+    </w:lvl>
+  </w:abstractNum>
+  <w:abstractNum w:abstractNumId="4" w15:restartNumberingAfterBreak="0">
     <w:nsid w:val="3BE5062B"/>
     <w:multiLevelType w:val="hybridMultilevel"/>
     <w:tmpl w:val="D2220590"/>
@@ -13342,7 +13467,7 @@
       </w:rPr>
     </w:lvl>
   </w:abstractNum>
-  <w:abstractNum w:abstractNumId="4" w15:restartNumberingAfterBreak="0">
+  <w:abstractNum w:abstractNumId="5" w15:restartNumberingAfterBreak="0">
     <w:nsid w:val="3D594254"/>
     <w:multiLevelType w:val="multilevel"/>
     <w:tmpl w:val="67CA1ADE"/>
@@ -13378,7 +13503,7 @@
       <w:lvlText w:val="%1.%2."/>
       <w:lvlJc w:val="left"/>
       <w:pPr>
-        <w:ind w:left="425"/>
+        <w:ind w:left="567"/>
       </w:pPr>
       <w:rPr>
         <w:rFonts w:ascii="Times New Roman" w:eastAsia="Times New Roman" w:hAnsi="Times New Roman" w:cs="Times New Roman"/>
@@ -13565,7 +13690,7 @@
       </w:rPr>
     </w:lvl>
   </w:abstractNum>
-  <w:abstractNum w:abstractNumId="5" w15:restartNumberingAfterBreak="0">
+  <w:abstractNum w:abstractNumId="6" w15:restartNumberingAfterBreak="0">
     <w:nsid w:val="49423B24"/>
     <w:multiLevelType w:val="multilevel"/>
     <w:tmpl w:val="65840C00"/>
@@ -13686,7 +13811,7 @@
       </w:rPr>
     </w:lvl>
   </w:abstractNum>
-  <w:abstractNum w:abstractNumId="6" w15:restartNumberingAfterBreak="0">
+  <w:abstractNum w:abstractNumId="7" w15:restartNumberingAfterBreak="0">
     <w:nsid w:val="5AE975ED"/>
     <w:multiLevelType w:val="hybridMultilevel"/>
     <w:tmpl w:val="1EFAA5B8"/>
@@ -13775,7 +13900,7 @@
       </w:pPr>
     </w:lvl>
   </w:abstractNum>
-  <w:abstractNum w:abstractNumId="7" w15:restartNumberingAfterBreak="0">
+  <w:abstractNum w:abstractNumId="8" w15:restartNumberingAfterBreak="0">
     <w:nsid w:val="6C432567"/>
     <w:multiLevelType w:val="hybridMultilevel"/>
     <w:tmpl w:val="A660557A"/>
@@ -13998,13 +14123,13 @@
     </w:lvl>
   </w:abstractNum>
   <w:num w:numId="1" w16cid:durableId="635599028">
-    <w:abstractNumId w:val="7"/>
+    <w:abstractNumId w:val="8"/>
   </w:num>
   <w:num w:numId="2" w16cid:durableId="1128888678">
-    <w:abstractNumId w:val="4"/>
+    <w:abstractNumId w:val="5"/>
   </w:num>
   <w:num w:numId="3" w16cid:durableId="164976835">
-    <w:abstractNumId w:val="3"/>
+    <w:abstractNumId w:val="4"/>
   </w:num>
   <w:num w:numId="4" w16cid:durableId="698431038">
     <w:abstractNumId w:val="1"/>
@@ -14013,13 +14138,16 @@
     <w:abstractNumId w:val="2"/>
   </w:num>
   <w:num w:numId="6" w16cid:durableId="1218780299">
-    <w:abstractNumId w:val="6"/>
+    <w:abstractNumId w:val="7"/>
   </w:num>
   <w:num w:numId="7" w16cid:durableId="527332459">
-    <w:abstractNumId w:val="5"/>
+    <w:abstractNumId w:val="6"/>
   </w:num>
   <w:num w:numId="8" w16cid:durableId="146433365">
     <w:abstractNumId w:val="0"/>
+  </w:num>
+  <w:num w:numId="9" w16cid:durableId="1503004286">
+    <w:abstractNumId w:val="3"/>
   </w:num>
   <w:numIdMacAtCleanup w:val="5"/>
 </w:numbering>

</xml_diff>